<commit_message>
bug fixed buttons over list items
</commit_message>
<xml_diff>
--- a/Privacy Policy.docx
+++ b/Privacy Policy.docx
@@ -46,64 +46,30 @@
           <w:szCs w:val="24"/>
           <w:lang w:eastAsia="en-CA"/>
         </w:rPr>
-        <w:t xml:space="preserve">Marcio N built the </w:t>
-      </w:r>
-      <w:proofErr w:type="spellStart"/>
-      <w:r>
-        <w:rPr>
-          <w:rFonts w:ascii="Segoe UI" w:eastAsia="Times New Roman" w:hAnsi="Segoe UI" w:cs="Segoe UI"/>
-          <w:color w:val="4A4A4A"/>
-          <w:sz w:val="24"/>
-          <w:szCs w:val="24"/>
-          <w:lang w:eastAsia="en-CA"/>
-        </w:rPr>
-        <w:t>EasyList</w:t>
-      </w:r>
-      <w:proofErr w:type="spellEnd"/>
-      <w:r>
-        <w:rPr>
-          <w:rFonts w:ascii="Segoe UI" w:eastAsia="Times New Roman" w:hAnsi="Segoe UI" w:cs="Segoe UI"/>
-          <w:color w:val="4A4A4A"/>
-          <w:sz w:val="24"/>
-          <w:szCs w:val="24"/>
-          <w:lang w:eastAsia="en-CA"/>
-        </w:rPr>
-        <w:t xml:space="preserve"> app as a Free app. This SERVICE is provided by Marcio N at no cost and is intended for use as is.</w:t>
-      </w:r>
-    </w:p>
-    <w:p>
-      <w:pPr>
-        <w:shd w:val="clear" w:color="auto" w:fill="FFFFFF"/>
-        <w:spacing w:line="240" w:lineRule="auto"/>
-        <w:rPr>
-          <w:rFonts w:ascii="Segoe UI" w:eastAsia="Times New Roman" w:hAnsi="Segoe UI" w:cs="Segoe UI"/>
-          <w:color w:val="4A4A4A"/>
-          <w:sz w:val="24"/>
-          <w:szCs w:val="24"/>
-          <w:lang w:eastAsia="en-CA"/>
-        </w:rPr>
-      </w:pPr>
-      <w:r>
-        <w:rPr>
-          <w:rFonts w:ascii="Segoe UI" w:eastAsia="Times New Roman" w:hAnsi="Segoe UI" w:cs="Segoe UI"/>
-          <w:color w:val="4A4A4A"/>
-          <w:sz w:val="24"/>
-          <w:szCs w:val="24"/>
-          <w:lang w:eastAsia="en-CA"/>
-        </w:rPr>
-        <w:t>This page is used to inform visitors regarding my policies with the collection, use, and disclosure of Personal Information if anyone de</w:t>
-      </w:r>
-      <w:bookmarkStart w:id="0" w:name="_GoBack"/>
-      <w:bookmarkEnd w:id="0"/>
-      <w:r>
-        <w:rPr>
-          <w:rFonts w:ascii="Segoe UI" w:eastAsia="Times New Roman" w:hAnsi="Segoe UI" w:cs="Segoe UI"/>
-          <w:color w:val="4A4A4A"/>
-          <w:sz w:val="24"/>
-          <w:szCs w:val="24"/>
-          <w:lang w:eastAsia="en-CA"/>
-        </w:rPr>
-        <w:t>cided to use my Service.</w:t>
+        <w:t>Marcio N built the EasyList app as a Free app. This SERVICE is provided by Marcio N at no cost and is intended for use as is.</w:t>
+      </w:r>
+    </w:p>
+    <w:p>
+      <w:pPr>
+        <w:shd w:val="clear" w:color="auto" w:fill="FFFFFF"/>
+        <w:spacing w:line="240" w:lineRule="auto"/>
+        <w:rPr>
+          <w:rFonts w:ascii="Segoe UI" w:eastAsia="Times New Roman" w:hAnsi="Segoe UI" w:cs="Segoe UI"/>
+          <w:color w:val="4A4A4A"/>
+          <w:sz w:val="24"/>
+          <w:szCs w:val="24"/>
+          <w:lang w:eastAsia="en-CA"/>
+        </w:rPr>
+      </w:pPr>
+      <w:r>
+        <w:rPr>
+          <w:rFonts w:ascii="Segoe UI" w:eastAsia="Times New Roman" w:hAnsi="Segoe UI" w:cs="Segoe UI"/>
+          <w:color w:val="4A4A4A"/>
+          <w:sz w:val="24"/>
+          <w:szCs w:val="24"/>
+          <w:lang w:eastAsia="en-CA"/>
+        </w:rPr>
+        <w:t>This page is used to inform visitors regarding my policies with the collection, use, and disclosure of Personal Information if anyone decided to use my Service.</w:t>
       </w:r>
     </w:p>
     <w:p>
@@ -149,29 +115,7 @@
           <w:szCs w:val="24"/>
           <w:lang w:eastAsia="en-CA"/>
         </w:rPr>
-        <w:t xml:space="preserve">The terms used in this Privacy Policy have the same meanings as in our Terms and Conditions, which is accessible at </w:t>
-      </w:r>
-      <w:proofErr w:type="spellStart"/>
-      <w:r>
-        <w:rPr>
-          <w:rFonts w:ascii="Segoe UI" w:eastAsia="Times New Roman" w:hAnsi="Segoe UI" w:cs="Segoe UI"/>
-          <w:color w:val="4A4A4A"/>
-          <w:sz w:val="24"/>
-          <w:szCs w:val="24"/>
-          <w:lang w:eastAsia="en-CA"/>
-        </w:rPr>
-        <w:t>EasyList</w:t>
-      </w:r>
-      <w:proofErr w:type="spellEnd"/>
-      <w:r>
-        <w:rPr>
-          <w:rFonts w:ascii="Segoe UI" w:eastAsia="Times New Roman" w:hAnsi="Segoe UI" w:cs="Segoe UI"/>
-          <w:color w:val="4A4A4A"/>
-          <w:sz w:val="24"/>
-          <w:szCs w:val="24"/>
-          <w:lang w:eastAsia="en-CA"/>
-        </w:rPr>
-        <w:t xml:space="preserve"> unless otherwise defined in this Privacy Policy.</w:t>
+        <w:t>The terms used in this Privacy Policy have the same meanings as in our Terms and Conditions, which is accessible at EasyList unless otherwise defined in this Privacy Policy.</w:t>
       </w:r>
     </w:p>
     <w:p>
@@ -265,29 +209,7 @@
           <w:szCs w:val="24"/>
           <w:lang w:eastAsia="en-CA"/>
         </w:rPr>
-        <w:t xml:space="preserve">Link to privacy policy of </w:t>
-      </w:r>
-      <w:proofErr w:type="gramStart"/>
-      <w:r>
-        <w:rPr>
-          <w:rFonts w:ascii="Segoe UI" w:eastAsia="Times New Roman" w:hAnsi="Segoe UI" w:cs="Segoe UI"/>
-          <w:color w:val="4A4A4A"/>
-          <w:sz w:val="24"/>
-          <w:szCs w:val="24"/>
-          <w:lang w:eastAsia="en-CA"/>
-        </w:rPr>
-        <w:t>third party</w:t>
-      </w:r>
-      <w:proofErr w:type="gramEnd"/>
-      <w:r>
-        <w:rPr>
-          <w:rFonts w:ascii="Segoe UI" w:eastAsia="Times New Roman" w:hAnsi="Segoe UI" w:cs="Segoe UI"/>
-          <w:color w:val="4A4A4A"/>
-          <w:sz w:val="24"/>
-          <w:szCs w:val="24"/>
-          <w:lang w:eastAsia="en-CA"/>
-        </w:rPr>
-        <w:t xml:space="preserve"> service providers used by the app</w:t>
+        <w:t>Link to privacy policy of third party service providers used by the app</w:t>
       </w:r>
     </w:p>
     <w:p>
@@ -785,7 +707,17 @@
           <w:szCs w:val="24"/>
           <w:lang w:eastAsia="en-CA"/>
         </w:rPr>
-        <w:t>18</w:t>
+        <w:t>1</w:t>
+      </w:r>
+      <w:r>
+        <w:rPr>
+          <w:rFonts w:ascii="Segoe UI" w:eastAsia="Times New Roman" w:hAnsi="Segoe UI" w:cs="Segoe UI"/>
+          <w:color w:val="4A4A4A"/>
+          <w:sz w:val="24"/>
+          <w:szCs w:val="24"/>
+          <w:lang w:eastAsia="en-CA"/>
+        </w:rPr>
+        <w:t>3</w:t>
       </w:r>
       <w:r>
         <w:rPr>
@@ -825,7 +757,7 @@
           <w:szCs w:val="24"/>
           <w:lang w:eastAsia="en-CA"/>
         </w:rPr>
-        <w:t>8</w:t>
+        <w:t>3</w:t>
       </w:r>
       <w:r>
         <w:rPr>
@@ -865,8 +797,10 @@
           <w:szCs w:val="24"/>
           <w:lang w:eastAsia="en-CA"/>
         </w:rPr>
-        <w:t>8</w:t>
-      </w:r>
+        <w:t>3</w:t>
+      </w:r>
+      <w:bookmarkStart w:id="0" w:name="_GoBack"/>
+      <w:bookmarkEnd w:id="0"/>
       <w:r>
         <w:rPr>
           <w:rFonts w:ascii="Segoe UI" w:eastAsia="Times New Roman" w:hAnsi="Segoe UI" w:cs="Segoe UI"/>
@@ -1500,6 +1434,7 @@
     <w:lsdException w:name="HTML Sample" w:semiHidden="1" w:unhideWhenUsed="1"/>
     <w:lsdException w:name="HTML Typewriter" w:semiHidden="1" w:unhideWhenUsed="1"/>
     <w:lsdException w:name="HTML Variable" w:semiHidden="1" w:unhideWhenUsed="1"/>
+    <w:lsdException w:name="Normal Table" w:semiHidden="1" w:unhideWhenUsed="1"/>
     <w:lsdException w:name="annotation subject" w:semiHidden="1" w:unhideWhenUsed="1"/>
     <w:lsdException w:name="No List" w:semiHidden="1" w:unhideWhenUsed="1"/>
     <w:lsdException w:name="Outline List 1" w:semiHidden="1" w:unhideWhenUsed="1"/>
@@ -1545,9 +1480,11 @@
     <w:lsdException w:name="Table Subtle 1" w:semiHidden="1" w:unhideWhenUsed="1"/>
     <w:lsdException w:name="Table Subtle 2" w:semiHidden="1" w:unhideWhenUsed="1"/>
     <w:lsdException w:name="Table Web 1" w:semiHidden="1" w:unhideWhenUsed="1"/>
+    <w:lsdException w:name="Table Web 2" w:semiHidden="1" w:unhideWhenUsed="1"/>
     <w:lsdException w:name="Table Web 3" w:semiHidden="1" w:unhideWhenUsed="1"/>
     <w:lsdException w:name="Balloon Text" w:semiHidden="1" w:unhideWhenUsed="1"/>
     <w:lsdException w:name="Table Grid" w:uiPriority="39"/>
+    <w:lsdException w:name="Table Theme" w:semiHidden="1" w:unhideWhenUsed="1"/>
     <w:lsdException w:name="Placeholder Text" w:semiHidden="1"/>
     <w:lsdException w:name="No Spacing" w:uiPriority="1" w:qFormat="1"/>
     <w:lsdException w:name="Light Shading" w:uiPriority="60"/>

</xml_diff>